<commit_message>
Added priority queue model of dictionary
</commit_message>
<xml_diff>
--- a/documents/Dynamics Programming.docx
+++ b/documents/Dynamics Programming.docx
@@ -56,16 +56,7 @@
           <w:sz w:val="22"/>
           <w:szCs w:val="22"/>
         </w:rPr>
-        <w:t>Our first word recognizer has no particular language model built in, but simply tries to produce the most likely interpretation of a sequence of character recogni</w:t>
-      </w:r>
-      <w:r>
-        <w:rPr>
-          <w:rFonts w:ascii="Calibri" w:hAnsi="Calibri"/>
-          <w:color w:val="000000"/>
-          <w:sz w:val="22"/>
-          <w:szCs w:val="22"/>
-        </w:rPr>
-        <w:t>zer observations. We will illustrate how the algorithm works using the word contained in the image in figure 3.</w:t>
+        <w:t>Our first word recognizer has no particular language model built in, but simply tries to produce the most likely interpretation of a sequence of character recognizer observations. We will illustrate how the algorithm works using the word contained in the image in figure 3.</w:t>
       </w:r>
     </w:p>
     <w:p>
@@ -244,7 +235,7 @@
             <v:path o:extrusionok="f" gradientshapeok="t" o:connecttype="rect"/>
             <o:lock v:ext="edit" aspectratio="t"/>
           </v:shapetype>
-          <v:shape id="_x0000_i1026" type="#_x0000_t75" style="width:152.75pt;height:57.2pt">
+          <v:shape id="_x0000_i1025" type="#_x0000_t75" style="width:152.85pt;height:57.45pt">
             <v:imagedata r:id="rId5" o:title="mild"/>
           </v:shape>
         </w:pict>
@@ -332,7 +323,7 @@
           <w:szCs w:val="22"/>
         </w:rPr>
         <w:pict>
-          <v:shape id="_x0000_i1025" type="#_x0000_t75" style="width:284.65pt;height:80.75pt">
+          <v:shape id="_x0000_i1026" type="#_x0000_t75" style="width:284.2pt;height:80.85pt">
             <v:imagedata r:id="rId6" o:title="m i l d"/>
           </v:shape>
         </w:pict>
@@ -730,13 +721,11 @@
           <w:szCs w:val="22"/>
         </w:rPr>
         <w:pict>
-          <v:shape id="_x0000_i1027" type="#_x0000_t75" style="width:296.75pt;height:104.3pt">
+          <v:shape id="_x0000_i1027" type="#_x0000_t75" style="width:296.85pt;height:104.2pt">
             <v:imagedata r:id="rId7" o:title="graph"/>
           </v:shape>
         </w:pict>
       </w:r>
-      <w:bookmarkStart w:id="0" w:name="_GoBack"/>
-      <w:bookmarkEnd w:id="0"/>
     </w:p>
     <w:p>
       <w:pPr>
@@ -1080,7 +1069,7 @@
                           <w:p>
                             <w:r>
                               <w:pict>
-                                <v:shape id="_x0000_i1028" type="#_x0000_t75" style="width:45.75pt;height:23.55pt">
+                                <v:shape id="_x0000_i1028" type="#_x0000_t75" style="width:45.45pt;height:23.35pt">
                                   <v:imagedata r:id="rId8" o:title="clipped"/>
                                 </v:shape>
                               </w:pict>
@@ -1150,7 +1139,7 @@
                       <w:r>
                         <w:pict>
                           <v:shape id="_x0000_i1028" type="#_x0000_t75" style="width:45.75pt;height:23.55pt">
-                            <v:imagedata r:id="rId8" o:title="clipped"/>
+                            <v:imagedata r:id="rId9" o:title="clipped"/>
                           </v:shape>
                         </w:pict>
                       </w:r>
@@ -1446,8 +1435,8 @@
                                 <w:szCs w:val="16"/>
                               </w:rPr>
                               <w:pict>
-                                <v:shape id="_x0000_i1029" type="#_x0000_t75" style="width:51.8pt;height:24.9pt">
-                                  <v:imagedata r:id="rId9" o:title="m"/>
+                                <v:shape id="_x0000_i1029" type="#_x0000_t75" style="width:51.8pt;height:24.65pt">
+                                  <v:imagedata r:id="rId10" o:title="m"/>
                                 </v:shape>
                               </w:pict>
                             </w:r>
@@ -1523,7 +1512,7 @@
                         </w:rPr>
                         <w:pict>
                           <v:shape id="_x0000_i1029" type="#_x0000_t75" style="width:51.8pt;height:24.9pt">
-                            <v:imagedata r:id="rId9" o:title="m"/>
+                            <v:imagedata r:id="rId11" o:title="m"/>
                           </v:shape>
                         </w:pict>
                       </w:r>
@@ -1818,6 +1807,13 @@
                                 <w:sz w:val="16"/>
                                 <w:szCs w:val="16"/>
                               </w:rPr>
+                              <w:t xml:space="preserve"> </w:t>
+                            </w:r>
+                            <w:r>
+                              <w:rPr>
+                                <w:sz w:val="16"/>
+                                <w:szCs w:val="16"/>
+                              </w:rPr>
                               <w:t>De</w:t>
                             </w:r>
                             <w:r>
@@ -1825,17 +1821,27 @@
                                 <w:sz w:val="16"/>
                                 <w:szCs w:val="16"/>
                               </w:rPr>
-                              <w:t>tected: ‘n’</w:t>
+                              <w:t>tected: ‘n</w:t>
+                            </w:r>
+                            <w:r>
+                              <w:rPr>
+                                <w:sz w:val="16"/>
+                                <w:szCs w:val="16"/>
+                              </w:rPr>
+                              <w:t>’</w:t>
                             </w:r>
                           </w:p>
                           <w:p>
                             <w:pPr>
                               <w:jc w:val="center"/>
+                            </w:pPr>
+                            <w:r>
                               <w:rPr>
                                 <w:sz w:val="16"/>
                                 <w:szCs w:val="16"/>
                               </w:rPr>
-                            </w:pPr>
+                              <w:t xml:space="preserve"> </w:t>
+                            </w:r>
                             <w:r>
                               <w:rPr>
                                 <w:sz w:val="16"/>
@@ -1850,11 +1856,6 @@
                               </w:rPr>
                               <w:t xml:space="preserve"> 0.0467</w:t>
                             </w:r>
-                          </w:p>
-                          <w:p>
-                            <w:pPr>
-                              <w:jc w:val="center"/>
-                            </w:pPr>
                             <w:r>
                               <w:rPr>
                                 <w:noProof/>
@@ -1877,7 +1878,7 @@
                                           </pic:cNvPicPr>
                                         </pic:nvPicPr>
                                         <pic:blipFill>
-                                          <a:blip r:embed="rId10">
+                                          <a:blip r:embed="rId12">
                                             <a:extLst>
                                               <a:ext uri="{28A0092B-C50C-407E-A947-70E740481C1C}">
                                                 <a14:useLocalDpi xmlns:a14="http://schemas.microsoft.com/office/drawing/2010/main" val="0"/>
@@ -1931,7 +1932,10 @@
           </mc:Choice>
           <mc:Fallback>
             <w:pict>
-              <v:shape w14:anchorId="4B8159DE" id="Flowchart: Connector 38" o:spid="_x0000_s1028" type="#_x0000_t120" style="position:absolute;margin-left:173.45pt;margin-top:27.2pt;width:89.95pt;height:86.65pt;z-index:251730944;visibility:visible;mso-wrap-style:square;mso-width-percent:0;mso-height-percent:0;mso-wrap-distance-left:9pt;mso-wrap-distance-top:0;mso-wrap-distance-right:9pt;mso-wrap-distance-bottom:0;mso-position-horizontal:absolute;mso-position-horizontal-relative:text;mso-position-vertical:absolute;mso-position-vertical-relative:text;mso-width-percent:0;mso-height-percent:0;mso-width-relative:margin;mso-height-relative:margin;v-text-anchor:middle" o:gfxdata="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" fillcolor="white [3201]" strokecolor="#70ad47 [3209]" strokeweight="1pt">
+              <v:shapetype w14:anchorId="4B8159DE" id="_x0000_t120" coordsize="21600,21600" o:spt="120" path="m10800,qx,10800,10800,21600,21600,10800,10800,xe">
+                <v:path gradientshapeok="t" o:connecttype="custom" o:connectlocs="10800,0;3163,3163;0,10800;3163,18437;10800,21600;18437,18437;21600,10800;18437,3163" textboxrect="3163,3163,18437,18437"/>
+              </v:shapetype>
+              <v:shape id="Flowchart: Connector 38" o:spid="_x0000_s1028" type="#_x0000_t120" style="position:absolute;margin-left:173.45pt;margin-top:27.2pt;width:89.95pt;height:86.65pt;z-index:251730944;visibility:visible;mso-wrap-style:square;mso-width-percent:0;mso-height-percent:0;mso-wrap-distance-left:9pt;mso-wrap-distance-top:0;mso-wrap-distance-right:9pt;mso-wrap-distance-bottom:0;mso-position-horizontal:absolute;mso-position-horizontal-relative:text;mso-position-vertical:absolute;mso-position-vertical-relative:text;mso-width-percent:0;mso-height-percent:0;mso-width-relative:margin;mso-height-relative:margin;v-text-anchor:middle" o:gfxdata="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" fillcolor="white [3201]" strokecolor="#70ad47 [3209]" strokeweight="1pt">
                 <v:stroke joinstyle="miter"/>
                 <v:textbox>
                   <w:txbxContent>
@@ -1948,6 +1952,13 @@
                           <w:sz w:val="16"/>
                           <w:szCs w:val="16"/>
                         </w:rPr>
+                        <w:t xml:space="preserve"> </w:t>
+                      </w:r>
+                      <w:r>
+                        <w:rPr>
+                          <w:sz w:val="16"/>
+                          <w:szCs w:val="16"/>
+                        </w:rPr>
                         <w:t>De</w:t>
                       </w:r>
                       <w:r>
@@ -1955,17 +1966,27 @@
                           <w:sz w:val="16"/>
                           <w:szCs w:val="16"/>
                         </w:rPr>
-                        <w:t>tected: ‘n’</w:t>
+                        <w:t>tected: ‘n</w:t>
+                      </w:r>
+                      <w:r>
+                        <w:rPr>
+                          <w:sz w:val="16"/>
+                          <w:szCs w:val="16"/>
+                        </w:rPr>
+                        <w:t>’</w:t>
                       </w:r>
                     </w:p>
                     <w:p>
                       <w:pPr>
                         <w:jc w:val="center"/>
+                      </w:pPr>
+                      <w:r>
                         <w:rPr>
                           <w:sz w:val="16"/>
                           <w:szCs w:val="16"/>
                         </w:rPr>
-                      </w:pPr>
+                        <w:t xml:space="preserve"> </w:t>
+                      </w:r>
                       <w:r>
                         <w:rPr>
                           <w:sz w:val="16"/>
@@ -1980,11 +2001,6 @@
                         </w:rPr>
                         <w:t xml:space="preserve"> 0.0467</w:t>
                       </w:r>
-                    </w:p>
-                    <w:p>
-                      <w:pPr>
-                        <w:jc w:val="center"/>
-                      </w:pPr>
                       <w:r>
                         <w:rPr>
                           <w:noProof/>
@@ -2007,7 +2023,7 @@
                                     </pic:cNvPicPr>
                                   </pic:nvPicPr>
                                   <pic:blipFill>
-                                    <a:blip r:embed="rId10">
+                                    <a:blip r:embed="rId12">
                                       <a:extLst>
                                         <a:ext uri="{28A0092B-C50C-407E-A947-70E740481C1C}">
                                           <a14:useLocalDpi xmlns:a14="http://schemas.microsoft.com/office/drawing/2010/main" val="0"/>
@@ -2215,8 +2231,8 @@
                                 <w:szCs w:val="16"/>
                               </w:rPr>
                               <w:pict>
-                                <v:shape id="_x0000_i1030" type="#_x0000_t75" style="width:51.15pt;height:22.2pt">
-                                  <v:imagedata r:id="rId11" o:title="i"/>
+                                <v:shape id="_x0000_i1030" type="#_x0000_t75" style="width:51.15pt;height:22.1pt">
+                                  <v:imagedata r:id="rId13" o:title="i"/>
                                 </v:shape>
                               </w:pict>
                             </w:r>
@@ -2304,7 +2320,7 @@
                         </w:rPr>
                         <w:pict>
                           <v:shape id="_x0000_i1030" type="#_x0000_t75" style="width:51.15pt;height:22.2pt">
-                            <v:imagedata r:id="rId11" o:title="i"/>
+                            <v:imagedata r:id="rId14" o:title="i"/>
                           </v:shape>
                         </w:pict>
                       </w:r>
@@ -2971,23 +2987,49 @@
                                 <w:sz w:val="16"/>
                                 <w:szCs w:val="16"/>
                               </w:rPr>
-                              <w:t>Detected: ‘n’</w:t>
+                              <w:t>Detected: ‘</w:t>
                             </w:r>
-                          </w:p>
-                          <w:p>
-                            <w:pPr>
-                              <w:jc w:val="center"/>
-                              <w:rPr>
-                                <w:sz w:val="16"/>
-                                <w:szCs w:val="16"/>
-                              </w:rPr>
-                            </w:pPr>
                             <w:r>
                               <w:rPr>
                                 <w:sz w:val="16"/>
                                 <w:szCs w:val="16"/>
                               </w:rPr>
-                              <w:t>P = .9995</w:t>
+                              <w:t>i</w:t>
+                            </w:r>
+                            <w:r>
+                              <w:rPr>
+                                <w:sz w:val="16"/>
+                                <w:szCs w:val="16"/>
+                              </w:rPr>
+                              <w:t>n’</w:t>
+                            </w:r>
+                            <w:r>
+                              <w:rPr>
+                                <w:sz w:val="16"/>
+                                <w:szCs w:val="16"/>
+                              </w:rPr>
+                              <w:t xml:space="preserve"> </w:t>
+                            </w:r>
+                            <w:r>
+                              <w:rPr>
+                                <w:sz w:val="16"/>
+                                <w:szCs w:val="16"/>
+                              </w:rPr>
+                              <w:t>P = .999</w:t>
+                            </w:r>
+                            <w:r>
+                              <w:rPr>
+                                <w:sz w:val="16"/>
+                                <w:szCs w:val="16"/>
+                              </w:rPr>
+                              <w:t>5*</w:t>
+                            </w:r>
+                            <w:r>
+                              <w:rPr>
+                                <w:sz w:val="16"/>
+                                <w:szCs w:val="16"/>
+                              </w:rPr>
+                              <w:t xml:space="preserve"> 0.0001</w:t>
                             </w:r>
                             <w:r>
                               <w:rPr>
@@ -3013,7 +3055,7 @@
                                           </pic:cNvPicPr>
                                         </pic:nvPicPr>
                                         <pic:blipFill>
-                                          <a:blip r:embed="rId12">
+                                          <a:blip r:embed="rId15">
                                             <a:extLst>
                                               <a:ext uri="{28A0092B-C50C-407E-A947-70E740481C1C}">
                                                 <a14:useLocalDpi xmlns:a14="http://schemas.microsoft.com/office/drawing/2010/main" val="0"/>
@@ -3084,23 +3126,49 @@
                           <w:sz w:val="16"/>
                           <w:szCs w:val="16"/>
                         </w:rPr>
-                        <w:t>Detected: ‘n’</w:t>
+                        <w:t>Detected: ‘</w:t>
                       </w:r>
-                    </w:p>
-                    <w:p>
-                      <w:pPr>
-                        <w:jc w:val="center"/>
-                        <w:rPr>
-                          <w:sz w:val="16"/>
-                          <w:szCs w:val="16"/>
-                        </w:rPr>
-                      </w:pPr>
                       <w:r>
                         <w:rPr>
                           <w:sz w:val="16"/>
                           <w:szCs w:val="16"/>
                         </w:rPr>
-                        <w:t>P = .9995</w:t>
+                        <w:t>i</w:t>
+                      </w:r>
+                      <w:r>
+                        <w:rPr>
+                          <w:sz w:val="16"/>
+                          <w:szCs w:val="16"/>
+                        </w:rPr>
+                        <w:t>n’</w:t>
+                      </w:r>
+                      <w:r>
+                        <w:rPr>
+                          <w:sz w:val="16"/>
+                          <w:szCs w:val="16"/>
+                        </w:rPr>
+                        <w:t xml:space="preserve"> </w:t>
+                      </w:r>
+                      <w:r>
+                        <w:rPr>
+                          <w:sz w:val="16"/>
+                          <w:szCs w:val="16"/>
+                        </w:rPr>
+                        <w:t>P = .999</w:t>
+                      </w:r>
+                      <w:r>
+                        <w:rPr>
+                          <w:sz w:val="16"/>
+                          <w:szCs w:val="16"/>
+                        </w:rPr>
+                        <w:t>5*</w:t>
+                      </w:r>
+                      <w:r>
+                        <w:rPr>
+                          <w:sz w:val="16"/>
+                          <w:szCs w:val="16"/>
+                        </w:rPr>
+                        <w:t xml:space="preserve"> 0.0001</w:t>
                       </w:r>
                       <w:r>
                         <w:rPr>
@@ -3126,7 +3194,7 @@
                                     </pic:cNvPicPr>
                                   </pic:nvPicPr>
                                   <pic:blipFill>
-                                    <a:blip r:embed="rId12">
+                                    <a:blip r:embed="rId15">
                                       <a:extLst>
                                         <a:ext uri="{28A0092B-C50C-407E-A947-70E740481C1C}">
                                           <a14:useLocalDpi xmlns:a14="http://schemas.microsoft.com/office/drawing/2010/main" val="0"/>
@@ -3227,17 +3295,38 @@
                                 <w:sz w:val="16"/>
                                 <w:szCs w:val="16"/>
                               </w:rPr>
-                              <w:t>Detected: ‘r’</w:t>
+                              <w:t>Detected: ‘</w:t>
                             </w:r>
-                          </w:p>
-                          <w:p>
-                            <w:pPr>
-                              <w:jc w:val="center"/>
+                            <w:proofErr w:type="spellStart"/>
+                            <w:r>
                               <w:rPr>
                                 <w:sz w:val="16"/>
                                 <w:szCs w:val="16"/>
                               </w:rPr>
-                            </w:pPr>
+                              <w:t>i</w:t>
+                            </w:r>
+                            <w:r>
+                              <w:rPr>
+                                <w:sz w:val="16"/>
+                                <w:szCs w:val="16"/>
+                              </w:rPr>
+                              <w:t>r</w:t>
+                            </w:r>
+                            <w:proofErr w:type="spellEnd"/>
+                            <w:r>
+                              <w:rPr>
+                                <w:sz w:val="16"/>
+                                <w:szCs w:val="16"/>
+                              </w:rPr>
+                              <w:t>’</w:t>
+                            </w:r>
+                            <w:r>
+                              <w:rPr>
+                                <w:sz w:val="16"/>
+                                <w:szCs w:val="16"/>
+                              </w:rPr>
+                              <w:t xml:space="preserve"> </w:t>
+                            </w:r>
                             <w:r>
                               <w:rPr>
                                 <w:sz w:val="16"/>
@@ -3250,9 +3339,23 @@
                                 <w:sz w:val="16"/>
                                 <w:szCs w:val="16"/>
                               </w:rPr>
+                              <w:t>*</w:t>
+                            </w:r>
+                            <w:r>
+                              <w:rPr>
+                                <w:sz w:val="16"/>
+                                <w:szCs w:val="16"/>
+                              </w:rPr>
+                              <w:t xml:space="preserve"> 0.0001</w:t>
+                            </w:r>
+                            <w:r>
+                              <w:rPr>
+                                <w:sz w:val="16"/>
+                                <w:szCs w:val="16"/>
+                              </w:rPr>
                               <w:pict>
-                                <v:shape id="_x0000_i1031" type="#_x0000_t75" style="width:39.7pt;height:20.2pt">
-                                  <v:imagedata r:id="rId13" o:title="r"/>
+                                <v:shape id="_x0000_i1031" type="#_x0000_t75" style="width:39.8pt;height:20.2pt">
+                                  <v:imagedata r:id="rId16" o:title="r"/>
                                 </v:shape>
                               </w:pict>
                             </w:r>
@@ -3296,17 +3399,38 @@
                           <w:sz w:val="16"/>
                           <w:szCs w:val="16"/>
                         </w:rPr>
-                        <w:t>Detected: ‘r’</w:t>
+                        <w:t>Detected: ‘</w:t>
                       </w:r>
-                    </w:p>
-                    <w:p>
-                      <w:pPr>
-                        <w:jc w:val="center"/>
+                      <w:proofErr w:type="spellStart"/>
+                      <w:r>
                         <w:rPr>
                           <w:sz w:val="16"/>
                           <w:szCs w:val="16"/>
                         </w:rPr>
-                      </w:pPr>
+                        <w:t>i</w:t>
+                      </w:r>
+                      <w:r>
+                        <w:rPr>
+                          <w:sz w:val="16"/>
+                          <w:szCs w:val="16"/>
+                        </w:rPr>
+                        <w:t>r</w:t>
+                      </w:r>
+                      <w:proofErr w:type="spellEnd"/>
+                      <w:r>
+                        <w:rPr>
+                          <w:sz w:val="16"/>
+                          <w:szCs w:val="16"/>
+                        </w:rPr>
+                        <w:t>’</w:t>
+                      </w:r>
+                      <w:r>
+                        <w:rPr>
+                          <w:sz w:val="16"/>
+                          <w:szCs w:val="16"/>
+                        </w:rPr>
+                        <w:t xml:space="preserve"> </w:t>
+                      </w:r>
                       <w:r>
                         <w:rPr>
                           <w:sz w:val="16"/>
@@ -3319,9 +3443,23 @@
                           <w:sz w:val="16"/>
                           <w:szCs w:val="16"/>
                         </w:rPr>
+                        <w:t>*</w:t>
+                      </w:r>
+                      <w:r>
+                        <w:rPr>
+                          <w:sz w:val="16"/>
+                          <w:szCs w:val="16"/>
+                        </w:rPr>
+                        <w:t xml:space="preserve"> 0.0001</w:t>
+                      </w:r>
+                      <w:r>
+                        <w:rPr>
+                          <w:sz w:val="16"/>
+                          <w:szCs w:val="16"/>
+                        </w:rPr>
                         <w:pict>
-                          <v:shape id="_x0000_i1031" type="#_x0000_t75" style="width:39.7pt;height:20.2pt">
-                            <v:imagedata r:id="rId13" o:title="r"/>
+                          <v:shape id="_x0000_i1031" type="#_x0000_t75" style="width:39.8pt;height:20.2pt">
+                            <v:imagedata r:id="rId16" o:title="r"/>
                           </v:shape>
                         </w:pict>
                       </w:r>
@@ -3413,23 +3551,49 @@
                                 <w:sz w:val="16"/>
                                 <w:szCs w:val="16"/>
                               </w:rPr>
-                              <w:t>Detected: ‘n’</w:t>
+                              <w:t>Detected: ‘</w:t>
                             </w:r>
-                          </w:p>
-                          <w:p>
-                            <w:pPr>
-                              <w:jc w:val="center"/>
+                            <w:r>
                               <w:rPr>
                                 <w:sz w:val="16"/>
                                 <w:szCs w:val="16"/>
                               </w:rPr>
-                            </w:pPr>
+                              <w:t>i</w:t>
+                            </w:r>
+                            <w:r>
+                              <w:rPr>
+                                <w:sz w:val="16"/>
+                                <w:szCs w:val="16"/>
+                              </w:rPr>
+                              <w:t>n’</w:t>
+                            </w:r>
+                            <w:r>
+                              <w:rPr>
+                                <w:sz w:val="16"/>
+                                <w:szCs w:val="16"/>
+                              </w:rPr>
+                              <w:t xml:space="preserve"> </w:t>
+                            </w:r>
                             <w:r>
                               <w:rPr>
                                 <w:sz w:val="16"/>
                                 <w:szCs w:val="16"/>
                               </w:rPr>
                               <w:t>P = .9995</w:t>
+                            </w:r>
+                            <w:r>
+                              <w:rPr>
+                                <w:sz w:val="16"/>
+                                <w:szCs w:val="16"/>
+                              </w:rPr>
+                              <w:t>*</w:t>
+                            </w:r>
+                            <w:r>
+                              <w:rPr>
+                                <w:sz w:val="16"/>
+                                <w:szCs w:val="16"/>
+                              </w:rPr>
+                              <w:t xml:space="preserve"> 0.0001</w:t>
                             </w:r>
                             <w:r>
                               <w:rPr>
@@ -3455,7 +3619,7 @@
                                           </pic:cNvPicPr>
                                         </pic:nvPicPr>
                                         <pic:blipFill>
-                                          <a:blip r:embed="rId12">
+                                          <a:blip r:embed="rId15">
                                             <a:extLst>
                                               <a:ext uri="{28A0092B-C50C-407E-A947-70E740481C1C}">
                                                 <a14:useLocalDpi xmlns:a14="http://schemas.microsoft.com/office/drawing/2010/main" val="0"/>
@@ -3526,23 +3690,49 @@
                           <w:sz w:val="16"/>
                           <w:szCs w:val="16"/>
                         </w:rPr>
-                        <w:t>Detected: ‘n’</w:t>
+                        <w:t>Detected: ‘</w:t>
                       </w:r>
-                    </w:p>
-                    <w:p>
-                      <w:pPr>
-                        <w:jc w:val="center"/>
+                      <w:r>
                         <w:rPr>
                           <w:sz w:val="16"/>
                           <w:szCs w:val="16"/>
                         </w:rPr>
-                      </w:pPr>
+                        <w:t>i</w:t>
+                      </w:r>
+                      <w:r>
+                        <w:rPr>
+                          <w:sz w:val="16"/>
+                          <w:szCs w:val="16"/>
+                        </w:rPr>
+                        <w:t>n’</w:t>
+                      </w:r>
+                      <w:r>
+                        <w:rPr>
+                          <w:sz w:val="16"/>
+                          <w:szCs w:val="16"/>
+                        </w:rPr>
+                        <w:t xml:space="preserve"> </w:t>
+                      </w:r>
                       <w:r>
                         <w:rPr>
                           <w:sz w:val="16"/>
                           <w:szCs w:val="16"/>
                         </w:rPr>
                         <w:t>P = .9995</w:t>
+                      </w:r>
+                      <w:r>
+                        <w:rPr>
+                          <w:sz w:val="16"/>
+                          <w:szCs w:val="16"/>
+                        </w:rPr>
+                        <w:t>*</w:t>
+                      </w:r>
+                      <w:r>
+                        <w:rPr>
+                          <w:sz w:val="16"/>
+                          <w:szCs w:val="16"/>
+                        </w:rPr>
+                        <w:t xml:space="preserve"> 0.0001</w:t>
                       </w:r>
                       <w:r>
                         <w:rPr>
@@ -3568,7 +3758,7 @@
                                     </pic:cNvPicPr>
                                   </pic:nvPicPr>
                                   <pic:blipFill>
-                                    <a:blip r:embed="rId12">
+                                    <a:blip r:embed="rId15">
                                       <a:extLst>
                                         <a:ext uri="{28A0092B-C50C-407E-A947-70E740481C1C}">
                                           <a14:useLocalDpi xmlns:a14="http://schemas.microsoft.com/office/drawing/2010/main" val="0"/>
@@ -3724,6 +3914,9 @@
         </w:tabs>
         <w:spacing w:after="0"/>
       </w:pPr>
+      <w:r>
+        <w:t xml:space="preserve"> </w:t>
+      </w:r>
     </w:p>
     <w:p>
       <w:pPr>
@@ -3732,6 +3925,995 @@
           <w:tab w:val="left" w:pos="2267"/>
         </w:tabs>
         <w:spacing w:after="0"/>
+        <w:rPr>
+          <w:b/>
+        </w:rPr>
+      </w:pPr>
+      <w:r>
+        <w:rPr>
+          <w:b/>
+        </w:rPr>
+        <w:t>#Dictionary Model</w:t>
+      </w:r>
+      <w:r>
+        <w:rPr>
+          <w:b/>
+        </w:rPr>
+        <w:t>:</w:t>
+      </w:r>
+    </w:p>
+    <w:p>
+      <w:pPr>
+        <w:pStyle w:val="NormalWeb"/>
+        <w:tabs>
+          <w:tab w:val="left" w:pos="2267"/>
+        </w:tabs>
+        <w:spacing w:after="0"/>
+        <w:rPr>
+          <w:rFonts w:ascii="Calibri" w:hAnsi="Calibri"/>
+          <w:color w:val="000000"/>
+          <w:sz w:val="22"/>
+          <w:szCs w:val="22"/>
+        </w:rPr>
+      </w:pPr>
+      <w:r>
+        <w:rPr>
+          <w:rFonts w:ascii="Calibri" w:hAnsi="Calibri"/>
+          <w:color w:val="000000"/>
+          <w:sz w:val="22"/>
+          <w:szCs w:val="22"/>
+        </w:rPr>
+        <w:t xml:space="preserve">The second word recognizer we implemented – which has given us the best results – is one that tries to find out which word in a dictionary is the most likely match for a given input image. We will first describe a version of the dictionary-based recognizer that simply scan linearly through the entire lexicon, evaluating the probability for each word, and outputting </w:t>
+      </w:r>
+      <w:r>
+        <w:rPr>
+          <w:rFonts w:ascii="Calibri" w:hAnsi="Calibri"/>
+          <w:color w:val="000000"/>
+          <w:sz w:val="22"/>
+          <w:szCs w:val="22"/>
+        </w:rPr>
+        <w:t>the word with the highest score. Then, we take the top 10 letters that are predicted in each layer of the tree (i.e. at a particular height) and store them in a priority queue. For example: We are using 3 slices for almost each letter, therefore for “mild”, we divide m into 3 slices. The predictor may predict 1</w:t>
+      </w:r>
+      <w:r>
+        <w:rPr>
+          <w:rFonts w:ascii="Calibri" w:hAnsi="Calibri"/>
+          <w:color w:val="000000"/>
+          <w:sz w:val="22"/>
+          <w:szCs w:val="22"/>
+          <w:vertAlign w:val="superscript"/>
+        </w:rPr>
+        <w:t>st</w:t>
+      </w:r>
+      <w:r>
+        <w:rPr>
+          <w:rFonts w:ascii="Calibri" w:hAnsi="Calibri"/>
+          <w:color w:val="000000"/>
+          <w:sz w:val="22"/>
+          <w:szCs w:val="22"/>
+        </w:rPr>
+        <w:t xml:space="preserve"> slice as ‘</w:t>
+      </w:r>
+      <w:proofErr w:type="spellStart"/>
+      <w:r>
+        <w:rPr>
+          <w:rFonts w:ascii="Calibri" w:hAnsi="Calibri"/>
+          <w:color w:val="000000"/>
+          <w:sz w:val="22"/>
+          <w:szCs w:val="22"/>
+        </w:rPr>
+        <w:t>i</w:t>
+      </w:r>
+      <w:proofErr w:type="spellEnd"/>
+      <w:r>
+        <w:rPr>
+          <w:rFonts w:ascii="Calibri" w:hAnsi="Calibri"/>
+          <w:color w:val="000000"/>
+          <w:sz w:val="22"/>
+          <w:szCs w:val="22"/>
+        </w:rPr>
+        <w:t>’ with the probability of 0.0001. With second slice, the predictor may predicts it as ‘n’ with the probability 0.0467 and with the 3</w:t>
+      </w:r>
+      <w:r>
+        <w:rPr>
+          <w:rFonts w:ascii="Calibri" w:hAnsi="Calibri"/>
+          <w:color w:val="000000"/>
+          <w:sz w:val="22"/>
+          <w:szCs w:val="22"/>
+          <w:vertAlign w:val="superscript"/>
+        </w:rPr>
+        <w:t>rd</w:t>
+      </w:r>
+      <w:r>
+        <w:rPr>
+          <w:rFonts w:ascii="Calibri" w:hAnsi="Calibri"/>
+          <w:color w:val="000000"/>
+          <w:sz w:val="22"/>
+          <w:szCs w:val="22"/>
+        </w:rPr>
+        <w:t xml:space="preserve"> slice we get ‘m’ as the result with the probability of 0.9532. </w:t>
+      </w:r>
+    </w:p>
+    <w:p>
+      <w:pPr>
+        <w:pStyle w:val="NormalWeb"/>
+        <w:tabs>
+          <w:tab w:val="left" w:pos="2267"/>
+        </w:tabs>
+        <w:spacing w:after="0"/>
+        <w:rPr>
+          <w:rFonts w:ascii="Calibri" w:hAnsi="Calibri"/>
+          <w:color w:val="000000"/>
+          <w:sz w:val="22"/>
+          <w:szCs w:val="22"/>
+        </w:rPr>
+      </w:pPr>
+      <w:r>
+        <w:rPr>
+          <w:rFonts w:ascii="Calibri" w:hAnsi="Calibri"/>
+          <w:color w:val="000000"/>
+          <w:sz w:val="22"/>
+          <w:szCs w:val="22"/>
+        </w:rPr>
+        <w:lastRenderedPageBreak/>
+        <w:t>We then take top 10 node with maximum probabilities and store them in a priority queue. Let us assume that the detected letter is ‘</w:t>
+      </w:r>
+      <w:proofErr w:type="spellStart"/>
+      <w:r>
+        <w:rPr>
+          <w:rFonts w:ascii="Calibri" w:hAnsi="Calibri"/>
+          <w:color w:val="000000"/>
+          <w:sz w:val="22"/>
+          <w:szCs w:val="22"/>
+        </w:rPr>
+        <w:t>i</w:t>
+      </w:r>
+      <w:proofErr w:type="spellEnd"/>
+      <w:r>
+        <w:rPr>
+          <w:rFonts w:ascii="Calibri" w:hAnsi="Calibri"/>
+          <w:color w:val="000000"/>
+          <w:sz w:val="22"/>
+          <w:szCs w:val="22"/>
+        </w:rPr>
+        <w:t>’ and then we perform this division process. Again, we’ll have different letters detected. ‘</w:t>
+      </w:r>
+      <w:proofErr w:type="spellStart"/>
+      <w:proofErr w:type="gramStart"/>
+      <w:r>
+        <w:rPr>
+          <w:rFonts w:ascii="Calibri" w:hAnsi="Calibri"/>
+          <w:color w:val="000000"/>
+          <w:sz w:val="22"/>
+          <w:szCs w:val="22"/>
+        </w:rPr>
+        <w:t>ir</w:t>
+      </w:r>
+      <w:proofErr w:type="spellEnd"/>
+      <w:proofErr w:type="gramEnd"/>
+      <w:r>
+        <w:rPr>
+          <w:rFonts w:ascii="Calibri" w:hAnsi="Calibri"/>
+          <w:color w:val="000000"/>
+          <w:sz w:val="22"/>
+          <w:szCs w:val="22"/>
+        </w:rPr>
+        <w:t>’, ‘in’, ‘in’ in this case. We then multiply the probability of the character in the previous node and the probability of letter predicted in the second node. Then we again take the top 10 results and store them in priority queue.</w:t>
+      </w:r>
+    </w:p>
+    <w:p>
+      <w:pPr>
+        <w:pStyle w:val="NormalWeb"/>
+        <w:tabs>
+          <w:tab w:val="left" w:pos="2267"/>
+        </w:tabs>
+        <w:spacing w:after="0"/>
+        <w:rPr>
+          <w:rFonts w:ascii="Calibri" w:hAnsi="Calibri"/>
+          <w:color w:val="000000"/>
+          <w:sz w:val="22"/>
+          <w:szCs w:val="22"/>
+        </w:rPr>
+      </w:pPr>
+      <w:r>
+        <w:rPr>
+          <w:rFonts w:ascii="Calibri" w:hAnsi="Calibri"/>
+          <w:color w:val="000000"/>
+          <w:sz w:val="22"/>
+          <w:szCs w:val="22"/>
+        </w:rPr>
+        <w:t>At the nth layer of tree, we will have all the possible words that can be there and then we select the one with the maximum probability i.e.  “</w:t>
+      </w:r>
+      <w:proofErr w:type="gramStart"/>
+      <w:r>
+        <w:rPr>
+          <w:rFonts w:ascii="Calibri" w:hAnsi="Calibri"/>
+          <w:color w:val="000000"/>
+          <w:sz w:val="22"/>
+          <w:szCs w:val="22"/>
+        </w:rPr>
+        <w:t>mild</w:t>
+      </w:r>
+      <w:proofErr w:type="gramEnd"/>
+      <w:r>
+        <w:rPr>
+          <w:rFonts w:ascii="Calibri" w:hAnsi="Calibri"/>
+          <w:color w:val="000000"/>
+          <w:sz w:val="22"/>
+          <w:szCs w:val="22"/>
+        </w:rPr>
+        <w:t>” in this case.</w:t>
+      </w:r>
+    </w:p>
+    <w:p>
+      <w:pPr>
+        <w:pStyle w:val="NormalWeb"/>
+        <w:tabs>
+          <w:tab w:val="left" w:pos="2267"/>
+        </w:tabs>
+        <w:spacing w:after="0"/>
+        <w:rPr>
+          <w:rFonts w:ascii="Calibri" w:hAnsi="Calibri"/>
+          <w:color w:val="000000"/>
+          <w:sz w:val="22"/>
+          <w:szCs w:val="22"/>
+        </w:rPr>
+      </w:pPr>
+    </w:p>
+    <w:p>
+      <w:pPr>
+        <w:pStyle w:val="NormalWeb"/>
+        <w:tabs>
+          <w:tab w:val="left" w:pos="2267"/>
+        </w:tabs>
+        <w:spacing w:after="0"/>
+        <w:rPr>
+          <w:rFonts w:ascii="Calibri" w:hAnsi="Calibri"/>
+          <w:color w:val="000000"/>
+          <w:sz w:val="22"/>
+          <w:szCs w:val="22"/>
+        </w:rPr>
+      </w:pPr>
+      <w:r>
+        <w:rPr>
+          <w:rFonts w:ascii="Calibri" w:hAnsi="Calibri"/>
+          <w:color w:val="000000"/>
+          <w:sz w:val="22"/>
+          <w:szCs w:val="22"/>
+        </w:rPr>
+        <w:t>Since the handwriting of doctors are very poor and sloppy. We will not discard the initial predictions of the word i.e. ‘mi’, ‘mil’ etc. because these can help us detect the correct prefix of the word and it will make task easier for our autocorrect to  detect the correct word which is written there.</w:t>
+      </w:r>
+    </w:p>
+    <w:p>
+      <w:pPr>
+        <w:pStyle w:val="NormalWeb"/>
+        <w:tabs>
+          <w:tab w:val="left" w:pos="2267"/>
+        </w:tabs>
+        <w:spacing w:after="0"/>
+        <w:rPr>
+          <w:rFonts w:ascii="Calibri" w:hAnsi="Calibri"/>
+          <w:color w:val="000000"/>
+          <w:sz w:val="22"/>
+          <w:szCs w:val="22"/>
+        </w:rPr>
+      </w:pPr>
+    </w:p>
+    <w:p>
+      <w:pPr>
+        <w:pStyle w:val="NormalWeb"/>
+        <w:tabs>
+          <w:tab w:val="left" w:pos="2267"/>
+        </w:tabs>
+        <w:spacing w:after="0"/>
+        <w:rPr>
+          <w:rFonts w:ascii="Calibri" w:hAnsi="Calibri"/>
+          <w:color w:val="000000"/>
+          <w:sz w:val="22"/>
+          <w:szCs w:val="22"/>
+        </w:rPr>
+      </w:pPr>
+    </w:p>
+    <w:p>
+      <w:pPr>
+        <w:pStyle w:val="NormalWeb"/>
+        <w:tabs>
+          <w:tab w:val="left" w:pos="2267"/>
+        </w:tabs>
+        <w:spacing w:after="0"/>
+        <w:rPr>
+          <w:rFonts w:ascii="Calibri" w:hAnsi="Calibri"/>
+          <w:color w:val="000000"/>
+          <w:sz w:val="22"/>
+          <w:szCs w:val="22"/>
+        </w:rPr>
+      </w:pPr>
+      <w:r>
+        <w:rPr>
+          <w:rFonts w:ascii="Calibri" w:hAnsi="Calibri"/>
+          <w:color w:val="000000"/>
+          <w:sz w:val="22"/>
+          <w:szCs w:val="22"/>
+        </w:rPr>
+        <w:t>#General Case:</w:t>
+      </w:r>
+    </w:p>
+    <w:p>
+      <w:pPr>
+        <w:pStyle w:val="NormalWeb"/>
+        <w:tabs>
+          <w:tab w:val="left" w:pos="2267"/>
+        </w:tabs>
+        <w:spacing w:after="0"/>
+        <w:rPr>
+          <w:b/>
+        </w:rPr>
+      </w:pPr>
+      <w:r>
+        <w:rPr>
+          <w:b/>
+        </w:rPr>
+        <w:t>#Dictionary Model</w:t>
+      </w:r>
+      <w:r>
+        <w:rPr>
+          <w:b/>
+        </w:rPr>
+        <w:t>:</w:t>
+      </w:r>
+    </w:p>
+    <w:p>
+      <w:pPr>
+        <w:pStyle w:val="NormalWeb"/>
+        <w:tabs>
+          <w:tab w:val="left" w:pos="2267"/>
+        </w:tabs>
+        <w:spacing w:after="0"/>
+        <w:rPr>
+          <w:rFonts w:ascii="Calibri" w:hAnsi="Calibri"/>
+          <w:color w:val="000000"/>
+          <w:sz w:val="22"/>
+          <w:szCs w:val="22"/>
+        </w:rPr>
+      </w:pPr>
+      <w:r>
+        <w:rPr>
+          <w:rFonts w:ascii="Calibri" w:hAnsi="Calibri"/>
+          <w:color w:val="000000"/>
+          <w:sz w:val="22"/>
+          <w:szCs w:val="22"/>
+        </w:rPr>
+        <w:t>The second word recognizer we implemented – which has given us the best results – is one that tries to find out which word in a dictionary is the most likely match for a given input image. We will first describe a version of the dictionary-based recognizer that simply scan linearly through the entire lexicon, evaluating the probability for each word, and outputting the word with the highest score. Then, we take the top 10 letters that are predicted in each layer of the tree (i.e. at a particular height) and store them in a priority queue.</w:t>
+      </w:r>
+    </w:p>
+    <w:p>
+      <w:pPr>
+        <w:pStyle w:val="NormalWeb"/>
+        <w:tabs>
+          <w:tab w:val="left" w:pos="2267"/>
+        </w:tabs>
+        <w:spacing w:after="0"/>
+        <w:rPr>
+          <w:rFonts w:ascii="Calibri" w:hAnsi="Calibri"/>
+          <w:color w:val="000000"/>
+          <w:sz w:val="22"/>
+          <w:szCs w:val="22"/>
+        </w:rPr>
+      </w:pPr>
+      <w:r>
+        <w:rPr>
+          <w:rFonts w:ascii="Calibri" w:hAnsi="Calibri"/>
+          <w:color w:val="000000"/>
+          <w:sz w:val="22"/>
+          <w:szCs w:val="22"/>
+        </w:rPr>
+        <w:t>Consider a general case where the number of layers in the tree is ‘n’. We have taken the size of traversing window to be 1/3</w:t>
+      </w:r>
+      <w:r>
+        <w:rPr>
+          <w:rFonts w:ascii="Calibri" w:hAnsi="Calibri"/>
+          <w:color w:val="000000"/>
+          <w:sz w:val="22"/>
+          <w:szCs w:val="22"/>
+          <w:vertAlign w:val="superscript"/>
+        </w:rPr>
+        <w:t>rd</w:t>
+      </w:r>
+      <w:r>
+        <w:rPr>
+          <w:rFonts w:ascii="Calibri" w:hAnsi="Calibri"/>
+          <w:color w:val="000000"/>
+          <w:sz w:val="22"/>
+          <w:szCs w:val="22"/>
+        </w:rPr>
+        <w:t xml:space="preserve"> of the total width of character, so therefore each character will get sliced into approximately 3 parts. </w:t>
+      </w:r>
+      <w:r>
+        <w:rPr>
+          <w:rFonts w:ascii="Calibri" w:hAnsi="Calibri"/>
+          <w:color w:val="000000"/>
+          <w:sz w:val="22"/>
+          <w:szCs w:val="22"/>
+        </w:rPr>
+        <w:t>Consider the word that we are trying to recognize is “mild”.</w:t>
+      </w:r>
+    </w:p>
+    <w:p>
+      <w:pPr>
+        <w:pStyle w:val="NormalWeb"/>
+        <w:tabs>
+          <w:tab w:val="left" w:pos="2267"/>
+        </w:tabs>
+        <w:spacing w:after="0"/>
+        <w:rPr>
+          <w:rFonts w:ascii="Calibri" w:hAnsi="Calibri"/>
+          <w:color w:val="000000"/>
+          <w:sz w:val="22"/>
+          <w:szCs w:val="22"/>
+        </w:rPr>
+      </w:pPr>
+      <w:r>
+        <w:rPr>
+          <w:rFonts w:ascii="Calibri" w:hAnsi="Calibri"/>
+          <w:color w:val="000000"/>
+          <w:sz w:val="22"/>
+          <w:szCs w:val="22"/>
+        </w:rPr>
+        <w:t>At the first layer of the tree, character m will be sliced into approximately 3 parts. Each one predicting a letter with a definite probability</w:t>
+      </w:r>
+      <w:r>
+        <w:rPr>
+          <w:rFonts w:ascii="Calibri" w:hAnsi="Calibri"/>
+          <w:color w:val="000000"/>
+          <w:sz w:val="22"/>
+          <w:szCs w:val="22"/>
+        </w:rPr>
+        <w:t xml:space="preserve">, we connect those predicted letters to the root of the tree. Then we select top 10 predictions in that layer and add them to the priority list and rest of the nodes are </w:t>
+      </w:r>
+      <w:proofErr w:type="spellStart"/>
+      <w:r>
+        <w:rPr>
+          <w:rFonts w:ascii="Calibri" w:hAnsi="Calibri"/>
+          <w:color w:val="000000"/>
+          <w:sz w:val="22"/>
+          <w:szCs w:val="22"/>
+        </w:rPr>
+        <w:t>discared</w:t>
+      </w:r>
+      <w:proofErr w:type="spellEnd"/>
+      <w:r>
+        <w:rPr>
+          <w:rFonts w:ascii="Calibri" w:hAnsi="Calibri"/>
+          <w:color w:val="000000"/>
+          <w:sz w:val="22"/>
+          <w:szCs w:val="22"/>
+        </w:rPr>
+        <w:t xml:space="preserve"> making this process computationally efficient. Similarly we go on dividing the remaining word into slices and predict the next character. But the probability of the next node is equal to the prediction probability of current node times prediction probability of the current node. This help us determine the probability of the word that is going to be formed at the bottom of the tree. We continue this slicing and select top 10 probable words. We obtain our desired word at the bottom of the tree but we do not discard the predicted upper layers as they act as prefix for many words </w:t>
+      </w:r>
+      <w:proofErr w:type="spellStart"/>
+      <w:r>
+        <w:rPr>
+          <w:rFonts w:ascii="Calibri" w:hAnsi="Calibri"/>
+          <w:color w:val="000000"/>
+          <w:sz w:val="22"/>
+          <w:szCs w:val="22"/>
+        </w:rPr>
+        <w:t>eg</w:t>
+      </w:r>
+      <w:proofErr w:type="spellEnd"/>
+      <w:r>
+        <w:rPr>
+          <w:rFonts w:ascii="Calibri" w:hAnsi="Calibri"/>
+          <w:color w:val="000000"/>
+          <w:sz w:val="22"/>
+          <w:szCs w:val="22"/>
+        </w:rPr>
+        <w:t>. “</w:t>
+      </w:r>
+      <w:proofErr w:type="gramStart"/>
+      <w:r>
+        <w:rPr>
+          <w:rFonts w:ascii="Calibri" w:hAnsi="Calibri"/>
+          <w:color w:val="000000"/>
+          <w:sz w:val="22"/>
+          <w:szCs w:val="22"/>
+        </w:rPr>
+        <w:t>mild</w:t>
+      </w:r>
+      <w:proofErr w:type="gramEnd"/>
+      <w:r>
+        <w:rPr>
+          <w:rFonts w:ascii="Calibri" w:hAnsi="Calibri"/>
+          <w:color w:val="000000"/>
+          <w:sz w:val="22"/>
+          <w:szCs w:val="22"/>
+        </w:rPr>
+        <w:t>” acts like a prefix for “milder”. These predicted prefixes will help our autocorrect model to produce a better result in an efficient way.</w:t>
+      </w:r>
+    </w:p>
+    <w:p>
+      <w:pPr>
+        <w:pStyle w:val="NormalWeb"/>
+        <w:tabs>
+          <w:tab w:val="left" w:pos="2267"/>
+        </w:tabs>
+        <w:spacing w:after="0"/>
+        <w:rPr>
+          <w:rFonts w:ascii="Calibri" w:hAnsi="Calibri"/>
+          <w:color w:val="000000"/>
+          <w:sz w:val="22"/>
+          <w:szCs w:val="22"/>
+        </w:rPr>
+      </w:pPr>
+    </w:p>
+    <w:p>
+      <w:pPr>
+        <w:pStyle w:val="NormalWeb"/>
+        <w:tabs>
+          <w:tab w:val="left" w:pos="2267"/>
+        </w:tabs>
+        <w:spacing w:after="0"/>
+        <w:rPr>
+          <w:rFonts w:ascii="Calibri" w:hAnsi="Calibri"/>
+          <w:color w:val="000000"/>
+          <w:sz w:val="22"/>
+          <w:szCs w:val="22"/>
+        </w:rPr>
+      </w:pPr>
+    </w:p>
+    <w:p>
+      <w:pPr>
+        <w:pStyle w:val="NormalWeb"/>
+        <w:tabs>
+          <w:tab w:val="left" w:pos="2267"/>
+        </w:tabs>
+        <w:spacing w:after="0"/>
+        <w:rPr>
+          <w:rFonts w:ascii="Calibri" w:hAnsi="Calibri"/>
+          <w:color w:val="000000"/>
+          <w:sz w:val="22"/>
+          <w:szCs w:val="22"/>
+        </w:rPr>
+      </w:pPr>
+    </w:p>
+    <w:p>
+      <w:pPr>
+        <w:pStyle w:val="NormalWeb"/>
+        <w:tabs>
+          <w:tab w:val="left" w:pos="2267"/>
+        </w:tabs>
+        <w:spacing w:after="0"/>
+        <w:rPr>
+          <w:rFonts w:ascii="Calibri" w:hAnsi="Calibri"/>
+          <w:color w:val="000000"/>
+          <w:sz w:val="22"/>
+          <w:szCs w:val="22"/>
+        </w:rPr>
+      </w:pPr>
+      <w:r>
+        <w:rPr>
+          <w:rFonts w:ascii="Calibri" w:hAnsi="Calibri"/>
+          <w:color w:val="000000"/>
+          <w:sz w:val="22"/>
+          <w:szCs w:val="22"/>
+        </w:rPr>
+        <w:lastRenderedPageBreak/>
+        <w:t>Example: “mild”</w:t>
+      </w:r>
+      <w:bookmarkStart w:id="0" w:name="_GoBack"/>
+      <w:bookmarkEnd w:id="0"/>
+    </w:p>
+    <w:tbl>
+      <w:tblPr>
+        <w:tblStyle w:val="TableGrid"/>
+        <w:tblW w:w="0" w:type="auto"/>
+        <w:tblLook w:val="04A0" w:firstRow="1" w:lastRow="0" w:firstColumn="1" w:lastColumn="0" w:noHBand="0" w:noVBand="1"/>
+      </w:tblPr>
+      <w:tblGrid>
+        <w:gridCol w:w="3415"/>
+        <w:gridCol w:w="3415"/>
+      </w:tblGrid>
+      <w:tr>
+        <w:tc>
+          <w:tcPr>
+            <w:tcW w:w="3415" w:type="dxa"/>
+          </w:tcPr>
+          <w:p>
+            <w:pPr>
+              <w:pStyle w:val="NormalWeb"/>
+              <w:tabs>
+                <w:tab w:val="left" w:pos="2267"/>
+              </w:tabs>
+              <w:spacing w:after="0"/>
+              <w:rPr>
+                <w:rFonts w:ascii="Calibri" w:hAnsi="Calibri"/>
+                <w:color w:val="000000"/>
+                <w:sz w:val="22"/>
+                <w:szCs w:val="22"/>
+              </w:rPr>
+            </w:pPr>
+            <w:proofErr w:type="spellStart"/>
+            <w:r>
+              <w:rPr>
+                <w:rFonts w:ascii="Calibri" w:hAnsi="Calibri"/>
+                <w:color w:val="000000"/>
+                <w:sz w:val="22"/>
+                <w:szCs w:val="22"/>
+              </w:rPr>
+              <w:t>i</w:t>
+            </w:r>
+            <w:proofErr w:type="spellEnd"/>
+            <w:r>
+              <w:rPr>
+                <w:rFonts w:ascii="Calibri" w:hAnsi="Calibri"/>
+                <w:color w:val="000000"/>
+                <w:sz w:val="22"/>
+                <w:szCs w:val="22"/>
+              </w:rPr>
+              <w:t>, l, j, n, a, o, m</w:t>
+            </w:r>
+          </w:p>
+        </w:tc>
+        <w:tc>
+          <w:tcPr>
+            <w:tcW w:w="3415" w:type="dxa"/>
+          </w:tcPr>
+          <w:p>
+            <w:pPr>
+              <w:pStyle w:val="NormalWeb"/>
+              <w:tabs>
+                <w:tab w:val="left" w:pos="2267"/>
+              </w:tabs>
+              <w:spacing w:after="0"/>
+              <w:rPr>
+                <w:rFonts w:ascii="Calibri" w:hAnsi="Calibri"/>
+                <w:color w:val="000000"/>
+                <w:sz w:val="22"/>
+                <w:szCs w:val="22"/>
+              </w:rPr>
+            </w:pPr>
+            <w:r>
+              <w:rPr>
+                <w:rFonts w:ascii="Calibri" w:hAnsi="Calibri"/>
+                <w:color w:val="000000"/>
+                <w:sz w:val="22"/>
+                <w:szCs w:val="22"/>
+              </w:rPr>
+              <w:t>First layer prediction</w:t>
+            </w:r>
+          </w:p>
+        </w:tc>
+      </w:tr>
+      <w:tr>
+        <w:tc>
+          <w:tcPr>
+            <w:tcW w:w="3415" w:type="dxa"/>
+          </w:tcPr>
+          <w:p>
+            <w:pPr>
+              <w:pStyle w:val="NormalWeb"/>
+              <w:tabs>
+                <w:tab w:val="left" w:pos="2267"/>
+              </w:tabs>
+              <w:spacing w:after="0"/>
+              <w:rPr>
+                <w:rFonts w:ascii="Calibri" w:hAnsi="Calibri"/>
+                <w:color w:val="000000"/>
+                <w:sz w:val="22"/>
+                <w:szCs w:val="22"/>
+              </w:rPr>
+            </w:pPr>
+            <w:r>
+              <w:rPr>
+                <w:rFonts w:ascii="Calibri" w:hAnsi="Calibri"/>
+                <w:color w:val="000000"/>
+                <w:sz w:val="22"/>
+                <w:szCs w:val="22"/>
+              </w:rPr>
+              <w:t xml:space="preserve">in, </w:t>
+            </w:r>
+            <w:proofErr w:type="spellStart"/>
+            <w:r>
+              <w:rPr>
+                <w:rFonts w:ascii="Calibri" w:hAnsi="Calibri"/>
+                <w:color w:val="000000"/>
+                <w:sz w:val="22"/>
+                <w:szCs w:val="22"/>
+              </w:rPr>
+              <w:t>ln</w:t>
+            </w:r>
+            <w:proofErr w:type="spellEnd"/>
+            <w:r>
+              <w:rPr>
+                <w:rFonts w:ascii="Calibri" w:hAnsi="Calibri"/>
+                <w:color w:val="000000"/>
+                <w:sz w:val="22"/>
+                <w:szCs w:val="22"/>
+              </w:rPr>
+              <w:t xml:space="preserve">, </w:t>
+            </w:r>
+            <w:proofErr w:type="spellStart"/>
+            <w:r>
+              <w:rPr>
+                <w:rFonts w:ascii="Calibri" w:hAnsi="Calibri"/>
+                <w:color w:val="000000"/>
+                <w:sz w:val="22"/>
+                <w:szCs w:val="22"/>
+              </w:rPr>
+              <w:t>jn</w:t>
+            </w:r>
+            <w:proofErr w:type="spellEnd"/>
+            <w:r>
+              <w:rPr>
+                <w:rFonts w:ascii="Calibri" w:hAnsi="Calibri"/>
+                <w:color w:val="000000"/>
+                <w:sz w:val="22"/>
+                <w:szCs w:val="22"/>
+              </w:rPr>
+              <w:t xml:space="preserve">, </w:t>
+            </w:r>
+            <w:proofErr w:type="spellStart"/>
+            <w:r>
+              <w:rPr>
+                <w:rFonts w:ascii="Calibri" w:hAnsi="Calibri"/>
+                <w:color w:val="000000"/>
+                <w:sz w:val="22"/>
+                <w:szCs w:val="22"/>
+              </w:rPr>
+              <w:t>nn</w:t>
+            </w:r>
+            <w:proofErr w:type="spellEnd"/>
+            <w:r>
+              <w:rPr>
+                <w:rFonts w:ascii="Calibri" w:hAnsi="Calibri"/>
+                <w:color w:val="000000"/>
+                <w:sz w:val="22"/>
+                <w:szCs w:val="22"/>
+              </w:rPr>
+              <w:t xml:space="preserve">, nr, an, </w:t>
+            </w:r>
+            <w:proofErr w:type="spellStart"/>
+            <w:r>
+              <w:rPr>
+                <w:rFonts w:ascii="Calibri" w:hAnsi="Calibri"/>
+                <w:color w:val="000000"/>
+                <w:sz w:val="22"/>
+                <w:szCs w:val="22"/>
+              </w:rPr>
+              <w:t>ar</w:t>
+            </w:r>
+            <w:proofErr w:type="spellEnd"/>
+            <w:r>
+              <w:rPr>
+                <w:rFonts w:ascii="Calibri" w:hAnsi="Calibri"/>
+                <w:color w:val="000000"/>
+                <w:sz w:val="22"/>
+                <w:szCs w:val="22"/>
+              </w:rPr>
+              <w:t xml:space="preserve">, on, or, mi  </w:t>
+            </w:r>
+          </w:p>
+        </w:tc>
+        <w:tc>
+          <w:tcPr>
+            <w:tcW w:w="3415" w:type="dxa"/>
+          </w:tcPr>
+          <w:p>
+            <w:pPr>
+              <w:pStyle w:val="NormalWeb"/>
+              <w:tabs>
+                <w:tab w:val="left" w:pos="2267"/>
+              </w:tabs>
+              <w:spacing w:after="0"/>
+              <w:rPr>
+                <w:rFonts w:ascii="Calibri" w:hAnsi="Calibri"/>
+                <w:color w:val="000000"/>
+                <w:sz w:val="22"/>
+                <w:szCs w:val="22"/>
+              </w:rPr>
+            </w:pPr>
+            <w:r>
+              <w:rPr>
+                <w:rFonts w:ascii="Calibri" w:hAnsi="Calibri"/>
+                <w:color w:val="000000"/>
+                <w:sz w:val="22"/>
+                <w:szCs w:val="22"/>
+              </w:rPr>
+              <w:t>Only top 10 predicted words</w:t>
+            </w:r>
+          </w:p>
+        </w:tc>
+      </w:tr>
+      <w:tr>
+        <w:tc>
+          <w:tcPr>
+            <w:tcW w:w="3415" w:type="dxa"/>
+          </w:tcPr>
+          <w:p>
+            <w:pPr>
+              <w:pStyle w:val="NormalWeb"/>
+              <w:tabs>
+                <w:tab w:val="left" w:pos="2267"/>
+              </w:tabs>
+              <w:spacing w:after="0"/>
+              <w:rPr>
+                <w:rFonts w:ascii="Calibri" w:hAnsi="Calibri"/>
+                <w:color w:val="000000"/>
+                <w:sz w:val="22"/>
+                <w:szCs w:val="22"/>
+              </w:rPr>
+            </w:pPr>
+            <w:r>
+              <w:rPr>
+                <w:rFonts w:ascii="Calibri" w:hAnsi="Calibri"/>
+                <w:color w:val="000000"/>
+                <w:sz w:val="22"/>
+                <w:szCs w:val="22"/>
+              </w:rPr>
+              <w:t xml:space="preserve"> …..</w:t>
+            </w:r>
+          </w:p>
+        </w:tc>
+        <w:tc>
+          <w:tcPr>
+            <w:tcW w:w="3415" w:type="dxa"/>
+          </w:tcPr>
+          <w:p>
+            <w:pPr>
+              <w:pStyle w:val="NormalWeb"/>
+              <w:tabs>
+                <w:tab w:val="left" w:pos="2267"/>
+              </w:tabs>
+              <w:spacing w:after="0"/>
+              <w:rPr>
+                <w:rFonts w:ascii="Calibri" w:hAnsi="Calibri"/>
+                <w:color w:val="000000"/>
+                <w:sz w:val="22"/>
+                <w:szCs w:val="22"/>
+              </w:rPr>
+            </w:pPr>
+          </w:p>
+        </w:tc>
+      </w:tr>
+      <w:tr>
+        <w:tc>
+          <w:tcPr>
+            <w:tcW w:w="3415" w:type="dxa"/>
+          </w:tcPr>
+          <w:p>
+            <w:pPr>
+              <w:pStyle w:val="NormalWeb"/>
+              <w:tabs>
+                <w:tab w:val="left" w:pos="2267"/>
+              </w:tabs>
+              <w:spacing w:after="0"/>
+              <w:rPr>
+                <w:rFonts w:ascii="Calibri" w:hAnsi="Calibri"/>
+                <w:color w:val="000000"/>
+                <w:sz w:val="22"/>
+                <w:szCs w:val="22"/>
+              </w:rPr>
+            </w:pPr>
+            <w:proofErr w:type="gramStart"/>
+            <w:r>
+              <w:rPr>
+                <w:rFonts w:ascii="Calibri" w:hAnsi="Calibri"/>
+                <w:color w:val="000000"/>
+                <w:sz w:val="22"/>
+                <w:szCs w:val="22"/>
+              </w:rPr>
+              <w:t>mild</w:t>
+            </w:r>
+            <w:proofErr w:type="gramEnd"/>
+            <w:r>
+              <w:rPr>
+                <w:rFonts w:ascii="Calibri" w:hAnsi="Calibri"/>
+                <w:color w:val="000000"/>
+                <w:sz w:val="22"/>
+                <w:szCs w:val="22"/>
+              </w:rPr>
+              <w:t xml:space="preserve">, milo, mill, </w:t>
+            </w:r>
+            <w:proofErr w:type="spellStart"/>
+            <w:r>
+              <w:rPr>
+                <w:rFonts w:ascii="Calibri" w:hAnsi="Calibri"/>
+                <w:color w:val="000000"/>
+                <w:sz w:val="22"/>
+                <w:szCs w:val="22"/>
+              </w:rPr>
+              <w:t>miid</w:t>
+            </w:r>
+            <w:proofErr w:type="spellEnd"/>
+            <w:r>
+              <w:rPr>
+                <w:rFonts w:ascii="Calibri" w:hAnsi="Calibri"/>
+                <w:color w:val="000000"/>
+                <w:sz w:val="22"/>
+                <w:szCs w:val="22"/>
+              </w:rPr>
+              <w:t xml:space="preserve">, ….. </w:t>
+            </w:r>
+            <w:proofErr w:type="spellStart"/>
+            <w:r>
+              <w:rPr>
+                <w:rFonts w:ascii="Calibri" w:hAnsi="Calibri"/>
+                <w:color w:val="000000"/>
+                <w:sz w:val="22"/>
+                <w:szCs w:val="22"/>
+              </w:rPr>
+              <w:t>upto</w:t>
+            </w:r>
+            <w:proofErr w:type="spellEnd"/>
+            <w:r>
+              <w:rPr>
+                <w:rFonts w:ascii="Calibri" w:hAnsi="Calibri"/>
+                <w:color w:val="000000"/>
+                <w:sz w:val="22"/>
+                <w:szCs w:val="22"/>
+              </w:rPr>
+              <w:t xml:space="preserve"> 10 </w:t>
+            </w:r>
+          </w:p>
+        </w:tc>
+        <w:tc>
+          <w:tcPr>
+            <w:tcW w:w="3415" w:type="dxa"/>
+          </w:tcPr>
+          <w:p>
+            <w:pPr>
+              <w:pStyle w:val="NormalWeb"/>
+              <w:tabs>
+                <w:tab w:val="left" w:pos="2267"/>
+              </w:tabs>
+              <w:spacing w:after="0"/>
+              <w:rPr>
+                <w:rFonts w:ascii="Calibri" w:hAnsi="Calibri"/>
+                <w:color w:val="000000"/>
+                <w:sz w:val="22"/>
+                <w:szCs w:val="22"/>
+              </w:rPr>
+            </w:pPr>
+            <w:r>
+              <w:rPr>
+                <w:rFonts w:ascii="Calibri" w:hAnsi="Calibri"/>
+                <w:color w:val="000000"/>
+                <w:sz w:val="22"/>
+                <w:szCs w:val="22"/>
+              </w:rPr>
+              <w:t>Last layer prediction. We observe that maximum probability word is “mild”. And hence we opt it</w:t>
+            </w:r>
+          </w:p>
+        </w:tc>
+      </w:tr>
+    </w:tbl>
+    <w:p>
+      <w:pPr>
+        <w:pStyle w:val="NormalWeb"/>
+        <w:tabs>
+          <w:tab w:val="left" w:pos="2267"/>
+        </w:tabs>
+        <w:spacing w:after="0"/>
+        <w:rPr>
+          <w:rFonts w:ascii="Calibri" w:hAnsi="Calibri"/>
+          <w:color w:val="000000"/>
+          <w:sz w:val="22"/>
+          <w:szCs w:val="22"/>
+        </w:rPr>
+      </w:pPr>
+    </w:p>
+    <w:p>
+      <w:pPr>
+        <w:pStyle w:val="NormalWeb"/>
+        <w:tabs>
+          <w:tab w:val="left" w:pos="2267"/>
+        </w:tabs>
+        <w:spacing w:after="0"/>
+        <w:rPr>
+          <w:rFonts w:ascii="Calibri" w:hAnsi="Calibri"/>
+          <w:color w:val="000000"/>
+          <w:sz w:val="22"/>
+          <w:szCs w:val="22"/>
+        </w:rPr>
       </w:pPr>
     </w:p>
     <w:sectPr>
@@ -4475,7 +5657,7 @@
 </file>
 
 <file path=customXml/itemProps1.xml><?xml version="1.0" encoding="utf-8"?>
-<ds:datastoreItem xmlns:ds="http://schemas.openxmlformats.org/officeDocument/2006/customXml" ds:itemID="{0B624313-719B-4240-ABA4-949DB942A893}">
+<ds:datastoreItem xmlns:ds="http://schemas.openxmlformats.org/officeDocument/2006/customXml" ds:itemID="{F7CC1FC6-D0AC-49D5-91B9-71F86848ABD0}">
   <ds:schemaRefs>
     <ds:schemaRef ds:uri="http://schemas.openxmlformats.org/officeDocument/2006/bibliography"/>
   </ds:schemaRefs>

</xml_diff>